<commit_message>
Add Lab Manuals and MATLAB Codes
</commit_message>
<xml_diff>
--- a/APCLab/04-EmployeeSalary/04-LAB-ACME-EMPLOYEE-SALARY.docx
+++ b/APCLab/04-EmployeeSalary/04-LAB-ACME-EMPLOYEE-SALARY.docx
@@ -785,6 +785,22 @@
               <w:ind w:left="226"/>
               <w:jc w:val="both"/>
               <w:rPr>
+                <w:b/>
+              </w:rPr>
+            </w:pPr>
+            <w:r>
+              <w:rPr>
+                <w:b/>
+              </w:rPr>
+              <w:t>Parameters: None</w:t>
+            </w:r>
+          </w:p>
+          <w:p>
+            <w:pPr>
+              <w:spacing w:line="360" w:lineRule="auto"/>
+              <w:ind w:left="226"/>
+              <w:jc w:val="both"/>
+              <w:rPr>
                 <w:rFonts w:ascii="Courier New" w:hAnsi="Courier New" w:cs="Courier New"/>
                 <w:sz w:val="20"/>
                 <w:szCs w:val="20"/>
@@ -917,6 +933,23 @@
               <w:ind w:left="226"/>
               <w:jc w:val="both"/>
               <w:rPr>
+                <w:b/>
+              </w:rPr>
+            </w:pPr>
+            <w:r>
+              <w:rPr>
+                <w:b/>
+              </w:rPr>
+              <w:lastRenderedPageBreak/>
+              <w:t>Parameter: None</w:t>
+            </w:r>
+          </w:p>
+          <w:p>
+            <w:pPr>
+              <w:spacing w:line="360" w:lineRule="auto"/>
+              <w:ind w:left="226"/>
+              <w:jc w:val="both"/>
+              <w:rPr>
                 <w:rFonts w:ascii="Courier New" w:hAnsi="Courier New" w:cs="Courier New"/>
                 <w:sz w:val="20"/>
                 <w:szCs w:val="20"/>
@@ -947,7 +980,6 @@
                 <w:sz w:val="20"/>
                 <w:szCs w:val="20"/>
               </w:rPr>
-              <w:lastRenderedPageBreak/>
               <w:t>Step</w:t>
             </w:r>
             <w:r>
@@ -1085,6 +1117,22 @@
               <w:ind w:left="226"/>
               <w:jc w:val="both"/>
               <w:rPr>
+                <w:b/>
+              </w:rPr>
+            </w:pPr>
+            <w:r>
+              <w:rPr>
+                <w:b/>
+              </w:rPr>
+              <w:t>Parameter: None</w:t>
+            </w:r>
+          </w:p>
+          <w:p>
+            <w:pPr>
+              <w:spacing w:line="360" w:lineRule="auto"/>
+              <w:ind w:left="226"/>
+              <w:jc w:val="both"/>
+              <w:rPr>
                 <w:rFonts w:ascii="Courier New" w:hAnsi="Courier New" w:cs="Courier New"/>
                 <w:sz w:val="20"/>
                 <w:szCs w:val="20"/>
@@ -1329,6 +1377,22 @@
               <w:ind w:left="226"/>
               <w:jc w:val="both"/>
               <w:rPr>
+                <w:b/>
+              </w:rPr>
+            </w:pPr>
+            <w:r>
+              <w:rPr>
+                <w:b/>
+              </w:rPr>
+              <w:t>Parameter: None</w:t>
+            </w:r>
+          </w:p>
+          <w:p>
+            <w:pPr>
+              <w:spacing w:line="360" w:lineRule="auto"/>
+              <w:ind w:left="226"/>
+              <w:jc w:val="both"/>
+              <w:rPr>
                 <w:rFonts w:ascii="Courier New" w:hAnsi="Courier New" w:cs="Courier New"/>
                 <w:sz w:val="20"/>
                 <w:szCs w:val="20"/>
@@ -1460,6 +1524,22 @@
               <w:ind w:left="226"/>
               <w:jc w:val="both"/>
               <w:rPr>
+                <w:b/>
+              </w:rPr>
+            </w:pPr>
+            <w:r>
+              <w:rPr>
+                <w:b/>
+              </w:rPr>
+              <w:t>Parameters: None</w:t>
+            </w:r>
+          </w:p>
+          <w:p>
+            <w:pPr>
+              <w:spacing w:line="360" w:lineRule="auto"/>
+              <w:ind w:left="226"/>
+              <w:jc w:val="both"/>
+              <w:rPr>
                 <w:rFonts w:ascii="Courier New" w:hAnsi="Courier New" w:cs="Courier New"/>
                 <w:sz w:val="20"/>
                 <w:szCs w:val="20"/>
@@ -1561,6 +1641,42 @@
               <w:ind w:left="226"/>
               <w:jc w:val="both"/>
               <w:rPr>
+                <w:b/>
+              </w:rPr>
+            </w:pPr>
+            <w:r>
+              <w:rPr>
+                <w:b/>
+              </w:rPr>
+              <w:t xml:space="preserve">Parameters: Command Line </w:t>
+            </w:r>
+            <w:proofErr w:type="spellStart"/>
+            <w:r>
+              <w:rPr>
+                <w:b/>
+              </w:rPr>
+              <w:t>Args</w:t>
+            </w:r>
+            <w:proofErr w:type="spellEnd"/>
+            <w:r>
+              <w:rPr>
+                <w:b/>
+              </w:rPr>
+              <w:t>, None for this case</w:t>
+            </w:r>
+            <w:r>
+              <w:rPr>
+                <w:b/>
+              </w:rPr>
+              <w:t>, except the default Class Name</w:t>
+            </w:r>
+          </w:p>
+          <w:p>
+            <w:pPr>
+              <w:spacing w:line="360" w:lineRule="auto"/>
+              <w:ind w:left="226"/>
+              <w:jc w:val="both"/>
+              <w:rPr>
                 <w:rFonts w:ascii="Courier New" w:hAnsi="Courier New" w:cs="Courier New"/>
                 <w:sz w:val="20"/>
                 <w:szCs w:val="20"/>
@@ -1656,6 +1772,7 @@
                 <w:sz w:val="20"/>
                 <w:szCs w:val="20"/>
               </w:rPr>
+              <w:lastRenderedPageBreak/>
               <w:t xml:space="preserve">Step 5: If </w:t>
             </w:r>
             <w:proofErr w:type="gramStart"/>
@@ -1778,6 +1895,97 @@
               <w:spacing w:line="360" w:lineRule="auto"/>
               <w:jc w:val="both"/>
             </w:pPr>
+            <w:r>
+              <w:t xml:space="preserve">Through this lab experiment another core element of </w:t>
+            </w:r>
+            <w:proofErr w:type="gramStart"/>
+            <w:r>
+              <w:t>Object Oriented</w:t>
+            </w:r>
+            <w:proofErr w:type="gramEnd"/>
+            <w:r>
+              <w:t xml:space="preserve"> Programming was learnt which is Polymorphism, by the usage of Overloading and Overriding in Java.</w:t>
+            </w:r>
+            <w:r>
+              <w:t xml:space="preserve"> This makes it easy for Code Reuse, the amount of code is reduced and makes it easier to understand for any other developer looking at the same code, basically makes it more intuitive, since we are trying to emulate a real word like objects here it is easier for us humans to relate to it.</w:t>
+            </w:r>
+          </w:p>
+          <w:p>
+            <w:pPr>
+              <w:spacing w:line="360" w:lineRule="auto"/>
+              <w:jc w:val="both"/>
+            </w:pPr>
+            <w:r>
+              <w:t xml:space="preserve">The </w:t>
+            </w:r>
+            <w:proofErr w:type="spellStart"/>
+            <w:r>
+              <w:t>getSalary</w:t>
+            </w:r>
+            <w:proofErr w:type="spellEnd"/>
+            <w:r>
+              <w:t xml:space="preserve"> is a common method for all the employees, but the way each type of employee get’s </w:t>
+            </w:r>
+            <w:proofErr w:type="gramStart"/>
+            <w:r>
+              <w:t>it’s</w:t>
+            </w:r>
+            <w:proofErr w:type="gramEnd"/>
+            <w:r>
+              <w:t xml:space="preserve"> salary is different hence the definition of </w:t>
+            </w:r>
+            <w:proofErr w:type="spellStart"/>
+            <w:r>
+              <w:t>getSalary</w:t>
+            </w:r>
+            <w:proofErr w:type="spellEnd"/>
+            <w:r>
+              <w:t xml:space="preserve"> is a little different, this is the overloaded function we are talking about. Apart from polymorphism Inheritance was used since Employee is subtyped into different kinds of employees all of them having a sub-common state</w:t>
+            </w:r>
+            <w:r>
+              <w:t>, and behavior.</w:t>
+            </w:r>
+          </w:p>
+          <w:p>
+            <w:pPr>
+              <w:spacing w:line="360" w:lineRule="auto"/>
+              <w:jc w:val="both"/>
+            </w:pPr>
+            <w:r>
+              <w:t xml:space="preserve">For other software engineers looking at this code, it’s not easy to debug the code when the engineer does not have the access to the actual code, sure, every class that inherits Employee has to override </w:t>
+            </w:r>
+            <w:proofErr w:type="spellStart"/>
+            <w:r>
+              <w:t>getSalary</w:t>
+            </w:r>
+            <w:proofErr w:type="spellEnd"/>
+            <w:r>
+              <w:t xml:space="preserve">, since it’s an abstract method, although the grandchild of Employee needn’t override it, and uses </w:t>
+            </w:r>
+            <w:proofErr w:type="spellStart"/>
+            <w:r>
+              <w:t>it’s</w:t>
+            </w:r>
+            <w:proofErr w:type="spellEnd"/>
+            <w:r>
+              <w:t xml:space="preserve"> parent’s </w:t>
+            </w:r>
+            <w:proofErr w:type="spellStart"/>
+            <w:r>
+              <w:t>getSalary</w:t>
+            </w:r>
+            <w:proofErr w:type="spellEnd"/>
+            <w:r>
+              <w:t xml:space="preserve">, so it’s not easy to know which </w:t>
+            </w:r>
+            <w:proofErr w:type="spellStart"/>
+            <w:r>
+              <w:t>getSalary</w:t>
+            </w:r>
+            <w:proofErr w:type="spellEnd"/>
+            <w:r>
+              <w:t xml:space="preserve"> is being called in such a case, I would say this as a disadvantage of taking this route, although a debugger can be used to debug such kind of code and looking at the method calls, again that increases the development process time.</w:t>
+            </w:r>
           </w:p>
         </w:tc>
       </w:tr>
@@ -10350,7 +10558,15 @@
               <w:t xml:space="preserve"> generated.</w:t>
             </w:r>
             <w:r>
-              <w:t xml:space="preserve"> Since it’s parent </w:t>
+              <w:t xml:space="preserve"> Since </w:t>
+            </w:r>
+            <w:proofErr w:type="spellStart"/>
+            <w:r>
+              <w:t>it’s</w:t>
+            </w:r>
+            <w:proofErr w:type="spellEnd"/>
+            <w:r>
+              <w:t xml:space="preserve"> parent </w:t>
             </w:r>
             <w:proofErr w:type="spellStart"/>
             <w:r>
@@ -14026,10 +14242,36 @@
               <w:t xml:space="preserve"> that builds the project and runs it. </w:t>
             </w:r>
             <w:r>
-              <w:t>The user is presented with the menu-drive program, which is also an action-object form of program. The kind of employee is selected using the option, and when selected the respective employee’s object is created and the input method is called for that employee, the input is taken from the console and the salary is calculated and displayed on the output console.</w:t>
+              <w:t>The user is presented with the menu-drive program, which is also an action-object form of program. The kind of employee is selected using the option, and when selected the respective employee’s object is created</w:t>
+            </w:r>
+            <w:r>
+              <w:t xml:space="preserve"> using the new operator, </w:t>
+            </w:r>
+            <w:r>
+              <w:t xml:space="preserve"> and the input method is called for that employee</w:t>
+            </w:r>
+            <w:r>
+              <w:t xml:space="preserve"> by calling the </w:t>
+            </w:r>
+            <w:proofErr w:type="spellStart"/>
+            <w:r>
+              <w:t>getInput</w:t>
+            </w:r>
+            <w:proofErr w:type="spellEnd"/>
+            <w:r>
+              <w:t xml:space="preserve"> method of the object</w:t>
+            </w:r>
+            <w:r>
+              <w:t xml:space="preserve">, the input is taken from the console </w:t>
+            </w:r>
+            <w:r>
+              <w:t xml:space="preserve">for that kind of employee </w:t>
             </w:r>
             <w:bookmarkStart w:id="0" w:name="_GoBack"/>
             <w:bookmarkEnd w:id="0"/>
+            <w:r>
+              <w:t>and the salary is calculated and displayed on the output console.</w:t>
+            </w:r>
           </w:p>
         </w:tc>
       </w:tr>
@@ -15216,6 +15458,7 @@
     <w:lsdException w:name="HTML Sample" w:semiHidden="1" w:unhideWhenUsed="1"/>
     <w:lsdException w:name="HTML Typewriter" w:semiHidden="1" w:unhideWhenUsed="1"/>
     <w:lsdException w:name="HTML Variable" w:semiHidden="1" w:unhideWhenUsed="1"/>
+    <w:lsdException w:name="Normal Table" w:semiHidden="1" w:unhideWhenUsed="1"/>
     <w:lsdException w:name="annotation subject" w:semiHidden="1" w:unhideWhenUsed="1"/>
     <w:lsdException w:name="No List" w:semiHidden="1" w:unhideWhenUsed="1"/>
     <w:lsdException w:name="Outline List 1" w:semiHidden="1" w:unhideWhenUsed="1"/>
@@ -15259,8 +15502,10 @@
     <w:lsdException w:name="Table Elegant" w:semiHidden="1" w:unhideWhenUsed="1"/>
     <w:lsdException w:name="Table Professional" w:semiHidden="1" w:unhideWhenUsed="1"/>
     <w:lsdException w:name="Table Subtle 1" w:semiHidden="1" w:unhideWhenUsed="1"/>
+    <w:lsdException w:name="Table Subtle 2" w:semiHidden="1" w:unhideWhenUsed="1"/>
     <w:lsdException w:name="Table Web 1" w:semiHidden="1" w:unhideWhenUsed="1"/>
     <w:lsdException w:name="Table Web 2" w:semiHidden="1" w:unhideWhenUsed="1"/>
+    <w:lsdException w:name="Table Web 3" w:semiHidden="1" w:unhideWhenUsed="1"/>
     <w:lsdException w:name="Balloon Text" w:semiHidden="1" w:unhideWhenUsed="1"/>
     <w:lsdException w:name="Table Grid" w:uiPriority="39"/>
     <w:lsdException w:name="Table Theme" w:semiHidden="1" w:unhideWhenUsed="1"/>
@@ -15919,7 +16164,7 @@
 </file>
 
 <file path=customXml/itemProps1.xml><?xml version="1.0" encoding="utf-8"?>
-<ds:datastoreItem xmlns:ds="http://schemas.openxmlformats.org/officeDocument/2006/customXml" ds:itemID="{1121C9C0-B4B8-44FC-9256-B9367D6AF4EB}">
+<ds:datastoreItem xmlns:ds="http://schemas.openxmlformats.org/officeDocument/2006/customXml" ds:itemID="{D13D0ABA-47F7-4513-BC0C-6D9271AE45CA}">
   <ds:schemaRefs>
     <ds:schemaRef ds:uri="http://schemas.openxmlformats.org/officeDocument/2006/bibliography"/>
   </ds:schemaRefs>

</xml_diff>